<commit_message>
Changed date in letter, started "company" description and needs
</commit_message>
<xml_diff>
--- a/Preliminaire/Lettre_entente.docx
+++ b/Preliminaire/Lettre_entente.docx
@@ -27,7 +27,33 @@
         <w:rPr>
           <w:sz w:val="28"/>
         </w:rPr>
-        <w:t>Le [29 novembre 2019].</w:t>
+        <w:t xml:space="preserve">Le </w:t>
+      </w:r>
+      <w:bookmarkStart w:id="0" w:name="_GoBack"/>
+      <w:bookmarkEnd w:id="0"/>
+      <w:r>
+        <w:rPr>
+          <w:sz w:val="28"/>
+        </w:rPr>
+        <w:t>2 décembre</w:t>
+      </w:r>
+      <w:r>
+        <w:rPr>
+          <w:sz w:val="28"/>
+        </w:rPr>
+        <w:t xml:space="preserve"> </w:t>
+      </w:r>
+      <w:r>
+        <w:rPr>
+          <w:sz w:val="28"/>
+        </w:rPr>
+        <w:t>2019</w:t>
+      </w:r>
+      <w:r>
+        <w:rPr>
+          <w:sz w:val="28"/>
+        </w:rPr>
+        <w:t>.</w:t>
       </w:r>
     </w:p>
     <w:p>
@@ -332,8 +358,6 @@
       <w:tab/>
       <w:t>Theriault’s Games</w:t>
     </w:r>
-    <w:bookmarkStart w:id="0" w:name="_GoBack"/>
-    <w:bookmarkEnd w:id="0"/>
   </w:p>
   <w:p>
     <w:pPr>

</xml_diff>